<commit_message>
changes log: 1. update README.md about Python 3 2. update TRKD_REST_with_Python.docx to support Python 3 and match current code
</commit_message>
<xml_diff>
--- a/docs/TRKD_REST_with_Python.docx
+++ b/docs/TRKD_REST_with_Python.docx
@@ -311,6 +311,9 @@
             <w:pPr>
               <w:pStyle w:val="TableText"/>
             </w:pPr>
+            <w:r>
+              <w:t>Wasin Waeosri</w:t>
+            </w:r>
           </w:p>
         </w:tc>
         <w:tc>
@@ -321,6 +324,9 @@
             <w:pPr>
               <w:pStyle w:val="TableText"/>
             </w:pPr>
+            <w:r>
+              <w:t>05 Sept 2016</w:t>
+            </w:r>
           </w:p>
         </w:tc>
         <w:tc>
@@ -331,6 +337,9 @@
             <w:pPr>
               <w:pStyle w:val="TableText"/>
             </w:pPr>
+            <w:r>
+              <w:t>V1.01</w:t>
+            </w:r>
           </w:p>
         </w:tc>
         <w:tc>
@@ -341,6 +350,9 @@
             <w:pPr>
               <w:pStyle w:val="TableText"/>
             </w:pPr>
+            <w:r>
+              <w:t>Port to Python 3</w:t>
+            </w:r>
           </w:p>
         </w:tc>
       </w:tr>
@@ -4266,25 +4278,15 @@
           <w:p>
             <w:pPr>
               <w:pStyle w:val="BodyText"/>
-              <w:rPr>
-                <w:sz w:val="18"/>
-              </w:rPr>
             </w:pPr>
             <w:hyperlink r:id="rId16" w:history="1">
               <w:r>
                 <w:rPr>
                   <w:rStyle w:val="Hyperlink"/>
-                  <w:sz w:val="18"/>
                 </w:rPr>
-                <w:t>https://www.trkd.thomsonreuters.com/SupportSite/login.aspx?ReturnUrl=%2fSupportSite%2fRequestBuilder%2frequestbuilder.aspx</w:t>
+                <w:t>https://www.trkd.thomsonreuters.com/SupportSite/Home/Index?ReturnUrl=%2FSupportSite%2FTestApi%2FCatalog</w:t>
               </w:r>
             </w:hyperlink>
-            <w:r>
-              <w:rPr>
-                <w:sz w:val="18"/>
-              </w:rPr>
-              <w:t xml:space="preserve"> </w:t>
-            </w:r>
           </w:p>
           <w:p>
             <w:pPr>
@@ -4480,8 +4482,8 @@
       <w:pPr>
         <w:pStyle w:val="Heading1"/>
       </w:pPr>
-      <w:bookmarkStart w:id="7" w:name="_Toc203971794"/>
-      <w:bookmarkStart w:id="8" w:name="_Toc465697824"/>
+      <w:bookmarkStart w:id="7" w:name="_Toc465697824"/>
+      <w:bookmarkStart w:id="8" w:name="_Toc203971794"/>
       <w:r>
         <w:lastRenderedPageBreak/>
         <w:t>I</w:t>
@@ -4489,26 +4491,26 @@
       <w:r>
         <w:t>ntroduction</w:t>
       </w:r>
+      <w:bookmarkEnd w:id="7"/>
+      <w:r>
+        <w:t xml:space="preserve"> </w:t>
+      </w:r>
       <w:bookmarkEnd w:id="8"/>
+    </w:p>
+    <w:p>
+      <w:pPr>
+        <w:pStyle w:val="Heading20"/>
+      </w:pPr>
+      <w:bookmarkStart w:id="9" w:name="_Toc465697825"/>
+      <w:bookmarkStart w:id="10" w:name="_Toc202265355"/>
+      <w:r>
+        <w:t>What is TRKD</w:t>
+      </w:r>
+      <w:bookmarkEnd w:id="9"/>
       <w:r>
         <w:t xml:space="preserve"> </w:t>
       </w:r>
-      <w:bookmarkEnd w:id="7"/>
-    </w:p>
-    <w:p>
-      <w:pPr>
-        <w:pStyle w:val="Heading20"/>
-      </w:pPr>
-      <w:bookmarkStart w:id="9" w:name="_Toc202265355"/>
-      <w:bookmarkStart w:id="10" w:name="_Toc465697825"/>
-      <w:r>
-        <w:t>What is TRKD</w:t>
-      </w:r>
       <w:bookmarkEnd w:id="10"/>
-      <w:r>
-        <w:t xml:space="preserve"> </w:t>
-      </w:r>
-      <w:bookmarkEnd w:id="9"/>
     </w:p>
     <w:p>
       <w:r>
@@ -4518,18 +4520,13 @@
     <w:p/>
     <w:p>
       <w:r>
-        <w:t xml:space="preserve">TRKD offers a wide range of Thomson Reuters' information and services delivered in a request-response scenario via web services using today's industry standard protocols (SOAP/XML and REST/JSON). Connectivity can be via HTTP and HTTPS, over the Internet or Delivery </w:t>
-      </w:r>
-      <w:proofErr w:type="spellStart"/>
-      <w:r>
-        <w:t>Direct.Level</w:t>
-      </w:r>
-      <w:proofErr w:type="spellEnd"/>
-      <w:r>
-        <w:t xml:space="preserve"> 2</w:t>
-      </w:r>
-      <w:r>
-        <w:t>. All data are snapshot (non-streaming) data</w:t>
+        <w:t>TRKD offers a wide range of Thomson Reuters' information and services delivered in a request-response scenario via web services using today's industry standard protocols (SOAP/XML and REST/JSON). Connectivity can be via HTTP and HTTPS, over the Int</w:t>
+      </w:r>
+      <w:r>
+        <w:t xml:space="preserve">ernet or Delivery Direct. </w:t>
+      </w:r>
+      <w:r>
+        <w:t>All data are snapshot (non-streaming) data</w:t>
       </w:r>
       <w:r>
         <w:t>.</w:t>
@@ -4614,7 +4611,13 @@
         </w:numPr>
       </w:pPr>
       <w:r>
-        <w:t>Python 2 SDK</w:t>
+        <w:t xml:space="preserve">Python </w:t>
+      </w:r>
+      <w:r>
+        <w:t>3</w:t>
+      </w:r>
+      <w:r>
+        <w:t xml:space="preserve"> SDK</w:t>
       </w:r>
     </w:p>
     <w:p>
@@ -6340,18 +6343,16 @@
         </w:rPr>
         <w:t xml:space="preserve"> = </w:t>
       </w:r>
-      <w:proofErr w:type="spellStart"/>
-      <w:r>
-        <w:rPr>
-          <w:rFonts w:ascii="Consolas" w:hAnsi="Consolas" w:cs="Consolas"/>
-          <w:color w:val="000000"/>
-          <w:sz w:val="19"/>
-          <w:szCs w:val="19"/>
-          <w:lang w:val="en-US" w:eastAsia="en-US"/>
-        </w:rPr>
-        <w:t>raw_input</w:t>
-      </w:r>
-      <w:proofErr w:type="spellEnd"/>
+      <w:r>
+        <w:rPr>
+          <w:rFonts w:ascii="Consolas" w:hAnsi="Consolas" w:cs="Consolas"/>
+          <w:color w:val="000000"/>
+          <w:sz w:val="19"/>
+          <w:szCs w:val="19"/>
+          <w:lang w:val="en-US" w:eastAsia="en-US"/>
+        </w:rPr>
+        <w:t>input</w:t>
+      </w:r>
       <w:r>
         <w:rPr>
           <w:rFonts w:ascii="Consolas" w:hAnsi="Consolas" w:cs="Consolas"/>
@@ -6574,18 +6575,16 @@
         </w:rPr>
         <w:t xml:space="preserve"> = </w:t>
       </w:r>
-      <w:proofErr w:type="spellStart"/>
-      <w:r>
-        <w:rPr>
-          <w:rFonts w:ascii="Consolas" w:hAnsi="Consolas" w:cs="Consolas"/>
-          <w:color w:val="000000"/>
-          <w:sz w:val="19"/>
-          <w:szCs w:val="19"/>
-          <w:lang w:val="en-US" w:eastAsia="en-US"/>
-        </w:rPr>
-        <w:t>raw_input</w:t>
-      </w:r>
-      <w:proofErr w:type="spellEnd"/>
+      <w:r>
+        <w:rPr>
+          <w:rFonts w:ascii="Consolas" w:hAnsi="Consolas" w:cs="Consolas"/>
+          <w:color w:val="000000"/>
+          <w:sz w:val="19"/>
+          <w:szCs w:val="19"/>
+          <w:lang w:val="en-US" w:eastAsia="en-US"/>
+        </w:rPr>
+        <w:t>input</w:t>
+      </w:r>
       <w:r>
         <w:rPr>
           <w:rFonts w:ascii="Consolas" w:hAnsi="Consolas" w:cs="Consolas"/>
@@ -7901,26 +7900,36 @@
         </w:rPr>
         <w:t>print</w:t>
       </w:r>
+      <w:r>
+        <w:rPr>
+          <w:rFonts w:ascii="Consolas" w:hAnsi="Consolas" w:cs="Consolas"/>
+          <w:color w:val="000000"/>
+          <w:sz w:val="19"/>
+          <w:szCs w:val="19"/>
+          <w:lang w:val="en-US" w:eastAsia="en-US"/>
+        </w:rPr>
+        <w:t>(</w:t>
+      </w:r>
       <w:proofErr w:type="gramEnd"/>
       <w:r>
         <w:rPr>
           <w:rFonts w:ascii="Consolas" w:hAnsi="Consolas" w:cs="Consolas"/>
-          <w:color w:val="000000"/>
-          <w:sz w:val="19"/>
-          <w:szCs w:val="19"/>
-          <w:lang w:val="en-US" w:eastAsia="en-US"/>
-        </w:rPr>
-        <w:t xml:space="preserve"> </w:t>
-      </w:r>
-      <w:r>
-        <w:rPr>
-          <w:rFonts w:ascii="Consolas" w:hAnsi="Consolas" w:cs="Consolas"/>
           <w:color w:val="A31515"/>
           <w:sz w:val="19"/>
           <w:szCs w:val="19"/>
           <w:lang w:val="en-US" w:eastAsia="en-US"/>
         </w:rPr>
         <w:t>'Request success'</w:t>
+      </w:r>
+      <w:r>
+        <w:rPr>
+          <w:rFonts w:ascii="Consolas" w:hAnsi="Consolas" w:cs="Consolas"/>
+          <w:color w:val="000000"/>
+          <w:sz w:val="19"/>
+          <w:szCs w:val="19"/>
+          <w:lang w:val="en-US" w:eastAsia="en-US"/>
+        </w:rPr>
+        <w:t>)</w:t>
       </w:r>
     </w:p>
     <w:p>
@@ -7957,20 +7966,20 @@
         </w:rPr>
         <w:t>print</w:t>
       </w:r>
+      <w:r>
+        <w:rPr>
+          <w:rFonts w:ascii="Consolas" w:hAnsi="Consolas" w:cs="Consolas"/>
+          <w:color w:val="000000"/>
+          <w:sz w:val="19"/>
+          <w:szCs w:val="19"/>
+          <w:lang w:val="en-US" w:eastAsia="en-US"/>
+        </w:rPr>
+        <w:t>(</w:t>
+      </w:r>
       <w:proofErr w:type="gramEnd"/>
       <w:r>
         <w:rPr>
           <w:rFonts w:ascii="Consolas" w:hAnsi="Consolas" w:cs="Consolas"/>
-          <w:color w:val="000000"/>
-          <w:sz w:val="19"/>
-          <w:szCs w:val="19"/>
-          <w:lang w:val="en-US" w:eastAsia="en-US"/>
-        </w:rPr>
-        <w:t xml:space="preserve"> </w:t>
-      </w:r>
-      <w:r>
-        <w:rPr>
-          <w:rFonts w:ascii="Consolas" w:hAnsi="Consolas" w:cs="Consolas"/>
           <w:color w:val="A31515"/>
           <w:sz w:val="19"/>
           <w:szCs w:val="19"/>
@@ -8004,6 +8013,16 @@
         <w:rPr>
           <w:rFonts w:ascii="Consolas" w:hAnsi="Consolas" w:cs="Consolas"/>
           <w:color w:val="FF0000"/>
+          <w:sz w:val="19"/>
+          <w:szCs w:val="19"/>
+          <w:lang w:val="en-US" w:eastAsia="en-US"/>
+        </w:rPr>
+        <w:t>)</w:t>
+      </w:r>
+      <w:r>
+        <w:rPr>
+          <w:rFonts w:ascii="Consolas" w:hAnsi="Consolas" w:cs="Consolas"/>
+          <w:color w:val="000000"/>
           <w:sz w:val="19"/>
           <w:szCs w:val="19"/>
           <w:lang w:val="en-US" w:eastAsia="en-US"/>
@@ -8187,20 +8206,20 @@
         </w:rPr>
         <w:t>print</w:t>
       </w:r>
+      <w:r>
+        <w:rPr>
+          <w:rFonts w:ascii="Consolas" w:hAnsi="Consolas" w:cs="Consolas"/>
+          <w:color w:val="000000"/>
+          <w:sz w:val="19"/>
+          <w:szCs w:val="19"/>
+          <w:lang w:val="en-US" w:eastAsia="en-US"/>
+        </w:rPr>
+        <w:t>(</w:t>
+      </w:r>
       <w:proofErr w:type="gramEnd"/>
       <w:r>
         <w:rPr>
           <w:rFonts w:ascii="Consolas" w:hAnsi="Consolas" w:cs="Consolas"/>
-          <w:color w:val="000000"/>
-          <w:sz w:val="19"/>
-          <w:szCs w:val="19"/>
-          <w:lang w:val="en-US" w:eastAsia="en-US"/>
-        </w:rPr>
-        <w:t xml:space="preserve"> </w:t>
-      </w:r>
-      <w:r>
-        <w:rPr>
-          <w:rFonts w:ascii="Consolas" w:hAnsi="Consolas" w:cs="Consolas"/>
           <w:color w:val="A31515"/>
           <w:sz w:val="19"/>
           <w:szCs w:val="19"/>
@@ -8232,6 +8251,16 @@
         <w:rPr>
           <w:rFonts w:ascii="Consolas" w:hAnsi="Consolas" w:cs="Consolas"/>
           <w:color w:val="FF0000"/>
+          <w:sz w:val="19"/>
+          <w:szCs w:val="19"/>
+          <w:lang w:val="en-US" w:eastAsia="en-US"/>
+        </w:rPr>
+        <w:t>)</w:t>
+      </w:r>
+      <w:r>
+        <w:rPr>
+          <w:rFonts w:ascii="Consolas" w:hAnsi="Consolas" w:cs="Consolas"/>
+          <w:color w:val="000000"/>
           <w:sz w:val="19"/>
           <w:szCs w:val="19"/>
           <w:lang w:val="en-US" w:eastAsia="en-US"/>
@@ -8415,20 +8444,20 @@
         </w:rPr>
         <w:t>print</w:t>
       </w:r>
+      <w:r>
+        <w:rPr>
+          <w:rFonts w:ascii="Consolas" w:hAnsi="Consolas" w:cs="Consolas"/>
+          <w:color w:val="000000"/>
+          <w:sz w:val="19"/>
+          <w:szCs w:val="19"/>
+          <w:lang w:val="en-US" w:eastAsia="en-US"/>
+        </w:rPr>
+        <w:t>(</w:t>
+      </w:r>
       <w:proofErr w:type="gramEnd"/>
       <w:r>
         <w:rPr>
           <w:rFonts w:ascii="Consolas" w:hAnsi="Consolas" w:cs="Consolas"/>
-          <w:color w:val="000000"/>
-          <w:sz w:val="19"/>
-          <w:szCs w:val="19"/>
-          <w:lang w:val="en-US" w:eastAsia="en-US"/>
-        </w:rPr>
-        <w:t xml:space="preserve"> </w:t>
-      </w:r>
-      <w:r>
-        <w:rPr>
-          <w:rFonts w:ascii="Consolas" w:hAnsi="Consolas" w:cs="Consolas"/>
           <w:color w:val="A31515"/>
           <w:sz w:val="19"/>
           <w:szCs w:val="19"/>
@@ -8482,6 +8511,16 @@
         <w:rPr>
           <w:rFonts w:ascii="Consolas" w:hAnsi="Consolas" w:cs="Consolas"/>
           <w:color w:val="FF0000"/>
+          <w:sz w:val="19"/>
+          <w:szCs w:val="19"/>
+          <w:lang w:val="en-US" w:eastAsia="en-US"/>
+        </w:rPr>
+        <w:t>)</w:t>
+      </w:r>
+      <w:r>
+        <w:rPr>
+          <w:rFonts w:ascii="Consolas" w:hAnsi="Consolas" w:cs="Consolas"/>
+          <w:color w:val="000000"/>
           <w:sz w:val="19"/>
           <w:szCs w:val="19"/>
           <w:lang w:val="en-US" w:eastAsia="en-US"/>
@@ -8603,26 +8642,36 @@
         </w:rPr>
         <w:t>print</w:t>
       </w:r>
+      <w:r>
+        <w:rPr>
+          <w:rFonts w:ascii="Consolas" w:hAnsi="Consolas" w:cs="Consolas"/>
+          <w:color w:val="000000"/>
+          <w:sz w:val="19"/>
+          <w:szCs w:val="19"/>
+          <w:lang w:val="en-US" w:eastAsia="en-US"/>
+        </w:rPr>
+        <w:t>(</w:t>
+      </w:r>
       <w:proofErr w:type="gramEnd"/>
       <w:r>
         <w:rPr>
           <w:rFonts w:ascii="Consolas" w:hAnsi="Consolas" w:cs="Consolas"/>
-          <w:color w:val="000000"/>
-          <w:sz w:val="19"/>
-          <w:szCs w:val="19"/>
-          <w:lang w:val="en-US" w:eastAsia="en-US"/>
-        </w:rPr>
-        <w:t xml:space="preserve"> </w:t>
-      </w:r>
-      <w:r>
-        <w:rPr>
-          <w:rFonts w:ascii="Consolas" w:hAnsi="Consolas" w:cs="Consolas"/>
           <w:color w:val="A31515"/>
           <w:sz w:val="19"/>
           <w:szCs w:val="19"/>
           <w:lang w:val="en-US" w:eastAsia="en-US"/>
         </w:rPr>
         <w:t>'Request fail'</w:t>
+      </w:r>
+      <w:r>
+        <w:rPr>
+          <w:rFonts w:ascii="Consolas" w:hAnsi="Consolas" w:cs="Consolas"/>
+          <w:color w:val="000000"/>
+          <w:sz w:val="19"/>
+          <w:szCs w:val="19"/>
+          <w:lang w:val="en-US" w:eastAsia="en-US"/>
+        </w:rPr>
+        <w:t>)</w:t>
       </w:r>
     </w:p>
     <w:p>
@@ -8659,20 +8708,20 @@
         </w:rPr>
         <w:t>print</w:t>
       </w:r>
+      <w:r>
+        <w:rPr>
+          <w:rFonts w:ascii="Consolas" w:hAnsi="Consolas" w:cs="Consolas"/>
+          <w:color w:val="000000"/>
+          <w:sz w:val="19"/>
+          <w:szCs w:val="19"/>
+          <w:lang w:val="en-US" w:eastAsia="en-US"/>
+        </w:rPr>
+        <w:t>(</w:t>
+      </w:r>
       <w:proofErr w:type="gramEnd"/>
       <w:r>
         <w:rPr>
           <w:rFonts w:ascii="Consolas" w:hAnsi="Consolas" w:cs="Consolas"/>
-          <w:color w:val="000000"/>
-          <w:sz w:val="19"/>
-          <w:szCs w:val="19"/>
-          <w:lang w:val="en-US" w:eastAsia="en-US"/>
-        </w:rPr>
-        <w:t xml:space="preserve"> </w:t>
-      </w:r>
-      <w:r>
-        <w:rPr>
-          <w:rFonts w:ascii="Consolas" w:hAnsi="Consolas" w:cs="Consolas"/>
           <w:color w:val="A31515"/>
           <w:sz w:val="19"/>
           <w:szCs w:val="19"/>
@@ -8706,6 +8755,16 @@
         <w:rPr>
           <w:rFonts w:ascii="Consolas" w:hAnsi="Consolas" w:cs="Consolas"/>
           <w:color w:val="FF0000"/>
+          <w:sz w:val="19"/>
+          <w:szCs w:val="19"/>
+          <w:lang w:val="en-US" w:eastAsia="en-US"/>
+        </w:rPr>
+        <w:t>)</w:t>
+      </w:r>
+      <w:r>
+        <w:rPr>
+          <w:rFonts w:ascii="Consolas" w:hAnsi="Consolas" w:cs="Consolas"/>
+          <w:color w:val="000000"/>
           <w:sz w:val="19"/>
           <w:szCs w:val="19"/>
           <w:lang w:val="en-US" w:eastAsia="en-US"/>
@@ -8747,20 +8806,20 @@
         </w:rPr>
         <w:t>print</w:t>
       </w:r>
+      <w:r>
+        <w:rPr>
+          <w:rFonts w:ascii="Consolas" w:hAnsi="Consolas" w:cs="Consolas"/>
+          <w:color w:val="000000"/>
+          <w:sz w:val="19"/>
+          <w:szCs w:val="19"/>
+          <w:lang w:val="en-US" w:eastAsia="en-US"/>
+        </w:rPr>
+        <w:t>(</w:t>
+      </w:r>
       <w:proofErr w:type="gramEnd"/>
       <w:r>
         <w:rPr>
           <w:rFonts w:ascii="Consolas" w:hAnsi="Consolas" w:cs="Consolas"/>
-          <w:color w:val="000000"/>
-          <w:sz w:val="19"/>
-          <w:szCs w:val="19"/>
-          <w:lang w:val="en-US" w:eastAsia="en-US"/>
-        </w:rPr>
-        <w:t xml:space="preserve"> </w:t>
-      </w:r>
-      <w:r>
-        <w:rPr>
-          <w:rFonts w:ascii="Consolas" w:hAnsi="Consolas" w:cs="Consolas"/>
           <w:color w:val="A31515"/>
           <w:sz w:val="19"/>
           <w:szCs w:val="19"/>
@@ -8804,6 +8863,16 @@
         <w:rPr>
           <w:rFonts w:ascii="Consolas" w:hAnsi="Consolas" w:cs="Consolas"/>
           <w:color w:val="FF0000"/>
+          <w:sz w:val="19"/>
+          <w:szCs w:val="19"/>
+          <w:lang w:val="en-US" w:eastAsia="en-US"/>
+        </w:rPr>
+        <w:t>)</w:t>
+      </w:r>
+      <w:r>
+        <w:rPr>
+          <w:rFonts w:ascii="Consolas" w:hAnsi="Consolas" w:cs="Consolas"/>
+          <w:color w:val="000000"/>
           <w:sz w:val="19"/>
           <w:szCs w:val="19"/>
           <w:lang w:val="en-US" w:eastAsia="en-US"/>
@@ -11528,10 +11597,94 @@
         </w:rPr>
         <w:t>print</w:t>
       </w:r>
+      <w:r>
+        <w:rPr>
+          <w:rFonts w:ascii="Consolas" w:hAnsi="Consolas" w:cs="Consolas"/>
+          <w:color w:val="000000"/>
+          <w:sz w:val="19"/>
+          <w:szCs w:val="19"/>
+          <w:lang w:val="en-US" w:eastAsia="en-US"/>
+        </w:rPr>
+        <w:t>(</w:t>
+      </w:r>
       <w:proofErr w:type="gramEnd"/>
       <w:r>
         <w:rPr>
           <w:rFonts w:ascii="Consolas" w:hAnsi="Consolas" w:cs="Consolas"/>
+          <w:color w:val="A31515"/>
+          <w:sz w:val="19"/>
+          <w:szCs w:val="19"/>
+          <w:lang w:val="en-US" w:eastAsia="en-US"/>
+        </w:rPr>
+        <w:t>'Request fail'</w:t>
+      </w:r>
+      <w:r>
+        <w:rPr>
+          <w:rFonts w:ascii="Consolas" w:hAnsi="Consolas" w:cs="Consolas"/>
+          <w:color w:val="000000"/>
+          <w:sz w:val="19"/>
+          <w:szCs w:val="19"/>
+          <w:lang w:val="en-US" w:eastAsia="en-US"/>
+        </w:rPr>
+        <w:t>)</w:t>
+      </w:r>
+    </w:p>
+    <w:p>
+      <w:pPr>
+        <w:pStyle w:val="BodyText"/>
+        <w:rPr>
+          <w:rFonts w:ascii="Consolas" w:hAnsi="Consolas" w:cs="Consolas"/>
+          <w:color w:val="000000"/>
+          <w:sz w:val="19"/>
+          <w:szCs w:val="19"/>
+          <w:lang w:val="en-US" w:eastAsia="en-US"/>
+        </w:rPr>
+      </w:pPr>
+      <w:r>
+        <w:rPr>
+          <w:rFonts w:ascii="Consolas" w:hAnsi="Consolas" w:cs="Consolas"/>
+          <w:color w:val="000000"/>
+          <w:sz w:val="19"/>
+          <w:szCs w:val="19"/>
+          <w:lang w:val="en-US" w:eastAsia="en-US"/>
+        </w:rPr>
+        <w:t xml:space="preserve">         </w:t>
+      </w:r>
+      <w:proofErr w:type="gramStart"/>
+      <w:r>
+        <w:rPr>
+          <w:rFonts w:ascii="Consolas" w:hAnsi="Consolas" w:cs="Consolas"/>
+          <w:color w:val="000000"/>
+          <w:sz w:val="19"/>
+          <w:szCs w:val="19"/>
+          <w:lang w:val="en-US" w:eastAsia="en-US"/>
+        </w:rPr>
+        <w:t>print</w:t>
+      </w:r>
+      <w:r>
+        <w:rPr>
+          <w:rFonts w:ascii="Consolas" w:hAnsi="Consolas" w:cs="Consolas"/>
+          <w:color w:val="000000"/>
+          <w:sz w:val="19"/>
+          <w:szCs w:val="19"/>
+          <w:lang w:val="en-US" w:eastAsia="en-US"/>
+        </w:rPr>
+        <w:t>(</w:t>
+      </w:r>
+      <w:proofErr w:type="gramEnd"/>
+      <w:r>
+        <w:rPr>
+          <w:rFonts w:ascii="Consolas" w:hAnsi="Consolas" w:cs="Consolas"/>
+          <w:color w:val="A31515"/>
+          <w:sz w:val="19"/>
+          <w:szCs w:val="19"/>
+          <w:lang w:val="en-US" w:eastAsia="en-US"/>
+        </w:rPr>
+        <w:t>'response status %s'</w:t>
+      </w:r>
+      <w:r>
+        <w:rPr>
+          <w:rFonts w:ascii="Consolas" w:hAnsi="Consolas" w:cs="Consolas"/>
           <w:color w:val="000000"/>
           <w:sz w:val="19"/>
           <w:szCs w:val="19"/>
@@ -11542,47 +11695,89 @@
       <w:r>
         <w:rPr>
           <w:rFonts w:ascii="Consolas" w:hAnsi="Consolas" w:cs="Consolas"/>
+          <w:color w:val="FF0000"/>
+          <w:sz w:val="19"/>
+          <w:szCs w:val="19"/>
+          <w:lang w:val="en-US" w:eastAsia="en-US"/>
+        </w:rPr>
+        <w:t>%</w:t>
+      </w:r>
+      <w:r>
+        <w:rPr>
+          <w:rFonts w:ascii="Consolas" w:hAnsi="Consolas" w:cs="Consolas"/>
+          <w:color w:val="000000"/>
+          <w:sz w:val="19"/>
+          <w:szCs w:val="19"/>
+          <w:lang w:val="en-US" w:eastAsia="en-US"/>
+        </w:rPr>
+        <w:t xml:space="preserve"> </w:t>
+      </w:r>
+      <w:proofErr w:type="spellStart"/>
+      <w:r>
+        <w:rPr>
+          <w:rFonts w:ascii="Consolas" w:hAnsi="Consolas" w:cs="Consolas"/>
+          <w:color w:val="000000"/>
+          <w:sz w:val="19"/>
+          <w:szCs w:val="19"/>
+          <w:lang w:val="en-US" w:eastAsia="en-US"/>
+        </w:rPr>
+        <w:t>result.status_code</w:t>
+      </w:r>
+      <w:proofErr w:type="spellEnd"/>
+      <w:r>
+        <w:rPr>
+          <w:rFonts w:ascii="Consolas" w:hAnsi="Consolas" w:cs="Consolas"/>
+          <w:color w:val="000000"/>
+          <w:sz w:val="19"/>
+          <w:szCs w:val="19"/>
+          <w:lang w:val="en-US" w:eastAsia="en-US"/>
+        </w:rPr>
+        <w:t>)</w:t>
+      </w:r>
+    </w:p>
+    <w:p>
+      <w:pPr>
+        <w:pStyle w:val="BodyText"/>
+        <w:rPr>
+          <w:rFonts w:ascii="Consolas" w:hAnsi="Consolas" w:cs="Consolas"/>
+          <w:color w:val="000000"/>
+          <w:sz w:val="19"/>
+          <w:szCs w:val="19"/>
+          <w:lang w:val="en-US" w:eastAsia="en-US"/>
+        </w:rPr>
+      </w:pPr>
+      <w:r>
+        <w:rPr>
+          <w:rFonts w:ascii="Consolas" w:hAnsi="Consolas" w:cs="Consolas"/>
+          <w:color w:val="000000"/>
+          <w:sz w:val="19"/>
+          <w:szCs w:val="19"/>
+          <w:lang w:val="en-US" w:eastAsia="en-US"/>
+        </w:rPr>
+        <w:t xml:space="preserve">         </w:t>
+      </w:r>
+      <w:proofErr w:type="gramStart"/>
+      <w:r>
+        <w:rPr>
+          <w:rFonts w:ascii="Consolas" w:hAnsi="Consolas" w:cs="Consolas"/>
+          <w:color w:val="000000"/>
+          <w:sz w:val="19"/>
+          <w:szCs w:val="19"/>
+          <w:lang w:val="en-US" w:eastAsia="en-US"/>
+        </w:rPr>
+        <w:t>print(</w:t>
+      </w:r>
+      <w:proofErr w:type="gramEnd"/>
+      <w:r>
+        <w:rPr>
+          <w:rFonts w:ascii="Consolas" w:hAnsi="Consolas" w:cs="Consolas"/>
           <w:color w:val="A31515"/>
           <w:sz w:val="19"/>
           <w:szCs w:val="19"/>
           <w:lang w:val="en-US" w:eastAsia="en-US"/>
         </w:rPr>
-        <w:t>'Request fail'</w:t>
-      </w:r>
-    </w:p>
-    <w:p>
-      <w:pPr>
-        <w:pStyle w:val="BodyText"/>
-        <w:rPr>
-          <w:rFonts w:ascii="Consolas" w:hAnsi="Consolas" w:cs="Consolas"/>
-          <w:color w:val="000000"/>
-          <w:sz w:val="19"/>
-          <w:szCs w:val="19"/>
-          <w:lang w:val="en-US" w:eastAsia="en-US"/>
-        </w:rPr>
-      </w:pPr>
-      <w:r>
-        <w:rPr>
-          <w:rFonts w:ascii="Consolas" w:hAnsi="Consolas" w:cs="Consolas"/>
-          <w:color w:val="000000"/>
-          <w:sz w:val="19"/>
-          <w:szCs w:val="19"/>
-          <w:lang w:val="en-US" w:eastAsia="en-US"/>
-        </w:rPr>
-        <w:t xml:space="preserve">         </w:t>
-      </w:r>
-      <w:proofErr w:type="gramStart"/>
-      <w:r>
-        <w:rPr>
-          <w:rFonts w:ascii="Consolas" w:hAnsi="Consolas" w:cs="Consolas"/>
-          <w:color w:val="000000"/>
-          <w:sz w:val="19"/>
-          <w:szCs w:val="19"/>
-          <w:lang w:val="en-US" w:eastAsia="en-US"/>
-        </w:rPr>
-        <w:t>print</w:t>
-      </w:r>
-      <w:proofErr w:type="gramEnd"/>
+        <w:t>Error: %s'</w:t>
+      </w:r>
       <w:r>
         <w:rPr>
           <w:rFonts w:ascii="Consolas" w:hAnsi="Consolas" w:cs="Consolas"/>
@@ -11596,12 +11791,12 @@
       <w:r>
         <w:rPr>
           <w:rFonts w:ascii="Consolas" w:hAnsi="Consolas" w:cs="Consolas"/>
-          <w:color w:val="A31515"/>
-          <w:sz w:val="19"/>
-          <w:szCs w:val="19"/>
-          <w:lang w:val="en-US" w:eastAsia="en-US"/>
-        </w:rPr>
-        <w:t>'response status %s'</w:t>
+          <w:color w:val="FF0000"/>
+          <w:sz w:val="19"/>
+          <w:szCs w:val="19"/>
+          <w:lang w:val="en-US" w:eastAsia="en-US"/>
+        </w:rPr>
+        <w:t>%</w:t>
       </w:r>
       <w:r>
         <w:rPr>
@@ -11613,26 +11808,6 @@
         </w:rPr>
         <w:t xml:space="preserve"> </w:t>
       </w:r>
-      <w:r>
-        <w:rPr>
-          <w:rFonts w:ascii="Consolas" w:hAnsi="Consolas" w:cs="Consolas"/>
-          <w:color w:val="FF0000"/>
-          <w:sz w:val="19"/>
-          <w:szCs w:val="19"/>
-          <w:lang w:val="en-US" w:eastAsia="en-US"/>
-        </w:rPr>
-        <w:t>%</w:t>
-      </w:r>
-      <w:r>
-        <w:rPr>
-          <w:rFonts w:ascii="Consolas" w:hAnsi="Consolas" w:cs="Consolas"/>
-          <w:color w:val="000000"/>
-          <w:sz w:val="19"/>
-          <w:szCs w:val="19"/>
-          <w:lang w:val="en-US" w:eastAsia="en-US"/>
-        </w:rPr>
-        <w:t xml:space="preserve"> </w:t>
-      </w:r>
       <w:proofErr w:type="spellStart"/>
       <w:r>
         <w:rPr>
@@ -11642,105 +11817,9 @@
           <w:szCs w:val="19"/>
           <w:lang w:val="en-US" w:eastAsia="en-US"/>
         </w:rPr>
-        <w:t>result.status_code</w:t>
+        <w:t>result.json</w:t>
       </w:r>
       <w:proofErr w:type="spellEnd"/>
-    </w:p>
-    <w:p>
-      <w:pPr>
-        <w:pStyle w:val="BodyText"/>
-        <w:rPr>
-          <w:rFonts w:ascii="Consolas" w:hAnsi="Consolas" w:cs="Consolas"/>
-          <w:color w:val="000000"/>
-          <w:sz w:val="19"/>
-          <w:szCs w:val="19"/>
-          <w:lang w:val="en-US" w:eastAsia="en-US"/>
-        </w:rPr>
-      </w:pPr>
-      <w:r>
-        <w:rPr>
-          <w:rFonts w:ascii="Consolas" w:hAnsi="Consolas" w:cs="Consolas"/>
-          <w:color w:val="000000"/>
-          <w:sz w:val="19"/>
-          <w:szCs w:val="19"/>
-          <w:lang w:val="en-US" w:eastAsia="en-US"/>
-        </w:rPr>
-        <w:t xml:space="preserve">         </w:t>
-      </w:r>
-      <w:proofErr w:type="gramStart"/>
-      <w:r>
-        <w:rPr>
-          <w:rFonts w:ascii="Consolas" w:hAnsi="Consolas" w:cs="Consolas"/>
-          <w:color w:val="000000"/>
-          <w:sz w:val="19"/>
-          <w:szCs w:val="19"/>
-          <w:lang w:val="en-US" w:eastAsia="en-US"/>
-        </w:rPr>
-        <w:t>print</w:t>
-      </w:r>
-      <w:proofErr w:type="gramEnd"/>
-      <w:r>
-        <w:rPr>
-          <w:rFonts w:ascii="Consolas" w:hAnsi="Consolas" w:cs="Consolas"/>
-          <w:color w:val="000000"/>
-          <w:sz w:val="19"/>
-          <w:szCs w:val="19"/>
-          <w:lang w:val="en-US" w:eastAsia="en-US"/>
-        </w:rPr>
-        <w:t xml:space="preserve"> </w:t>
-      </w:r>
-      <w:r>
-        <w:rPr>
-          <w:rFonts w:ascii="Consolas" w:hAnsi="Consolas" w:cs="Consolas"/>
-          <w:color w:val="A31515"/>
-          <w:sz w:val="19"/>
-          <w:szCs w:val="19"/>
-          <w:lang w:val="en-US" w:eastAsia="en-US"/>
-        </w:rPr>
-        <w:t>'Error: %s'</w:t>
-      </w:r>
-      <w:r>
-        <w:rPr>
-          <w:rFonts w:ascii="Consolas" w:hAnsi="Consolas" w:cs="Consolas"/>
-          <w:color w:val="000000"/>
-          <w:sz w:val="19"/>
-          <w:szCs w:val="19"/>
-          <w:lang w:val="en-US" w:eastAsia="en-US"/>
-        </w:rPr>
-        <w:t xml:space="preserve"> </w:t>
-      </w:r>
-      <w:r>
-        <w:rPr>
-          <w:rFonts w:ascii="Consolas" w:hAnsi="Consolas" w:cs="Consolas"/>
-          <w:color w:val="FF0000"/>
-          <w:sz w:val="19"/>
-          <w:szCs w:val="19"/>
-          <w:lang w:val="en-US" w:eastAsia="en-US"/>
-        </w:rPr>
-        <w:t>%</w:t>
-      </w:r>
-      <w:r>
-        <w:rPr>
-          <w:rFonts w:ascii="Consolas" w:hAnsi="Consolas" w:cs="Consolas"/>
-          <w:color w:val="000000"/>
-          <w:sz w:val="19"/>
-          <w:szCs w:val="19"/>
-          <w:lang w:val="en-US" w:eastAsia="en-US"/>
-        </w:rPr>
-        <w:t xml:space="preserve"> </w:t>
-      </w:r>
-      <w:proofErr w:type="spellStart"/>
-      <w:r>
-        <w:rPr>
-          <w:rFonts w:ascii="Consolas" w:hAnsi="Consolas" w:cs="Consolas"/>
-          <w:color w:val="000000"/>
-          <w:sz w:val="19"/>
-          <w:szCs w:val="19"/>
-          <w:lang w:val="en-US" w:eastAsia="en-US"/>
-        </w:rPr>
-        <w:t>result.json</w:t>
-      </w:r>
-      <w:proofErr w:type="spellEnd"/>
       <w:r>
         <w:rPr>
           <w:rFonts w:ascii="Consolas" w:hAnsi="Consolas" w:cs="Consolas"/>
@@ -11750,6 +11829,16 @@
           <w:lang w:val="en-US" w:eastAsia="en-US"/>
         </w:rPr>
         <w:t>()</w:t>
+      </w:r>
+      <w:r>
+        <w:rPr>
+          <w:rFonts w:ascii="Consolas" w:hAnsi="Consolas" w:cs="Consolas"/>
+          <w:color w:val="000000"/>
+          <w:sz w:val="19"/>
+          <w:szCs w:val="19"/>
+          <w:lang w:val="en-US" w:eastAsia="en-US"/>
+        </w:rPr>
+        <w:t>)</w:t>
       </w:r>
     </w:p>
     <w:p>
@@ -11870,7 +11959,17 @@
           <w:szCs w:val="19"/>
           <w:lang w:val="en-US" w:eastAsia="en-US"/>
         </w:rPr>
-        <w:t>requests.exceptions.RequestException</w:t>
+        <w:t>reque</w:t>
+      </w:r>
+      <w:r>
+        <w:rPr>
+          <w:rFonts w:ascii="Consolas" w:hAnsi="Consolas" w:cs="Consolas"/>
+          <w:color w:val="000000"/>
+          <w:sz w:val="19"/>
+          <w:szCs w:val="19"/>
+          <w:lang w:val="en-US" w:eastAsia="en-US"/>
+        </w:rPr>
+        <w:t>sts.exceptions.RequestException</w:t>
       </w:r>
       <w:proofErr w:type="spellEnd"/>
       <w:r>
@@ -11881,7 +11980,17 @@
           <w:szCs w:val="19"/>
           <w:lang w:val="en-US" w:eastAsia="en-US"/>
         </w:rPr>
-        <w:t>, e:</w:t>
+        <w:t xml:space="preserve"> as</w:t>
+      </w:r>
+      <w:r>
+        <w:rPr>
+          <w:rFonts w:ascii="Consolas" w:hAnsi="Consolas" w:cs="Consolas"/>
+          <w:color w:val="000000"/>
+          <w:sz w:val="19"/>
+          <w:szCs w:val="19"/>
+          <w:lang w:val="en-US" w:eastAsia="en-US"/>
+        </w:rPr>
+        <w:t xml:space="preserve"> e:</w:t>
       </w:r>
     </w:p>
     <w:p>
@@ -11916,20 +12025,20 @@
         </w:rPr>
         <w:t>print</w:t>
       </w:r>
+      <w:r>
+        <w:rPr>
+          <w:rFonts w:ascii="Consolas" w:hAnsi="Consolas" w:cs="Consolas"/>
+          <w:color w:val="000000"/>
+          <w:sz w:val="19"/>
+          <w:szCs w:val="19"/>
+          <w:lang w:val="en-US" w:eastAsia="en-US"/>
+        </w:rPr>
+        <w:t>(</w:t>
+      </w:r>
       <w:proofErr w:type="gramEnd"/>
       <w:r>
         <w:rPr>
           <w:rFonts w:ascii="Consolas" w:hAnsi="Consolas" w:cs="Consolas"/>
-          <w:color w:val="000000"/>
-          <w:sz w:val="19"/>
-          <w:szCs w:val="19"/>
-          <w:lang w:val="en-US" w:eastAsia="en-US"/>
-        </w:rPr>
-        <w:t xml:space="preserve"> </w:t>
-      </w:r>
-      <w:r>
-        <w:rPr>
-          <w:rFonts w:ascii="Consolas" w:hAnsi="Consolas" w:cs="Consolas"/>
           <w:color w:val="A31515"/>
           <w:sz w:val="19"/>
           <w:szCs w:val="19"/>
@@ -11937,6 +12046,16 @@
         </w:rPr>
         <w:t>'Exception!!!'</w:t>
       </w:r>
+      <w:r>
+        <w:rPr>
+          <w:rFonts w:ascii="Consolas" w:hAnsi="Consolas" w:cs="Consolas"/>
+          <w:color w:val="000000"/>
+          <w:sz w:val="19"/>
+          <w:szCs w:val="19"/>
+          <w:lang w:val="en-US" w:eastAsia="en-US"/>
+        </w:rPr>
+        <w:t>)</w:t>
+      </w:r>
     </w:p>
     <w:p>
       <w:pPr>
@@ -11968,7 +12087,7 @@
           <w:szCs w:val="19"/>
           <w:lang w:val="en-US" w:eastAsia="en-US"/>
         </w:rPr>
-        <w:t>print</w:t>
+        <w:t>print(</w:t>
       </w:r>
       <w:proofErr w:type="gramEnd"/>
       <w:r>
@@ -11979,7 +12098,17 @@
           <w:szCs w:val="19"/>
           <w:lang w:val="en-US" w:eastAsia="en-US"/>
         </w:rPr>
-        <w:t xml:space="preserve"> e</w:t>
+        <w:t>e</w:t>
+      </w:r>
+      <w:r>
+        <w:rPr>
+          <w:rFonts w:ascii="Consolas" w:hAnsi="Consolas" w:cs="Consolas"/>
+          <w:color w:val="000000"/>
+          <w:sz w:val="19"/>
+          <w:szCs w:val="19"/>
+          <w:lang w:val="en-US" w:eastAsia="en-US"/>
+        </w:rPr>
+        <w:t>)</w:t>
       </w:r>
     </w:p>
     <w:p>
@@ -12249,18 +12378,16 @@
         </w:rPr>
         <w:t xml:space="preserve"> = </w:t>
       </w:r>
-      <w:proofErr w:type="spellStart"/>
-      <w:r>
-        <w:rPr>
-          <w:rFonts w:ascii="Consolas" w:hAnsi="Consolas" w:cs="Consolas"/>
-          <w:color w:val="000000"/>
-          <w:sz w:val="19"/>
-          <w:szCs w:val="19"/>
-          <w:lang w:val="en-US" w:eastAsia="en-US"/>
-        </w:rPr>
-        <w:t>raw_input</w:t>
-      </w:r>
-      <w:proofErr w:type="spellEnd"/>
+      <w:r>
+        <w:rPr>
+          <w:rFonts w:ascii="Consolas" w:hAnsi="Consolas" w:cs="Consolas"/>
+          <w:color w:val="000000"/>
+          <w:sz w:val="19"/>
+          <w:szCs w:val="19"/>
+          <w:lang w:val="en-US" w:eastAsia="en-US"/>
+        </w:rPr>
+        <w:t>input</w:t>
+      </w:r>
       <w:r>
         <w:rPr>
           <w:rFonts w:ascii="Consolas" w:hAnsi="Consolas" w:cs="Consolas"/>
@@ -12483,18 +12610,16 @@
         </w:rPr>
         <w:t xml:space="preserve"> = </w:t>
       </w:r>
-      <w:proofErr w:type="spellStart"/>
-      <w:r>
-        <w:rPr>
-          <w:rFonts w:ascii="Consolas" w:hAnsi="Consolas" w:cs="Consolas"/>
-          <w:color w:val="000000"/>
-          <w:sz w:val="19"/>
-          <w:szCs w:val="19"/>
-          <w:lang w:val="en-US" w:eastAsia="en-US"/>
-        </w:rPr>
-        <w:t>raw_input</w:t>
-      </w:r>
-      <w:proofErr w:type="spellEnd"/>
+      <w:r>
+        <w:rPr>
+          <w:rFonts w:ascii="Consolas" w:hAnsi="Consolas" w:cs="Consolas"/>
+          <w:color w:val="000000"/>
+          <w:sz w:val="19"/>
+          <w:szCs w:val="19"/>
+          <w:lang w:val="en-US" w:eastAsia="en-US"/>
+        </w:rPr>
+        <w:t>input</w:t>
+      </w:r>
       <w:r>
         <w:rPr>
           <w:rFonts w:ascii="Consolas" w:hAnsi="Consolas" w:cs="Consolas"/>
@@ -12862,20 +12987,20 @@
         </w:rPr>
         <w:t>print</w:t>
       </w:r>
+      <w:r>
+        <w:rPr>
+          <w:rFonts w:ascii="Consolas" w:hAnsi="Consolas" w:cs="Consolas"/>
+          <w:color w:val="000000"/>
+          <w:sz w:val="19"/>
+          <w:szCs w:val="19"/>
+          <w:lang w:val="en-US" w:eastAsia="en-US"/>
+        </w:rPr>
+        <w:t>(</w:t>
+      </w:r>
       <w:proofErr w:type="gramEnd"/>
       <w:r>
         <w:rPr>
           <w:rFonts w:ascii="Consolas" w:hAnsi="Consolas" w:cs="Consolas"/>
-          <w:color w:val="000000"/>
-          <w:sz w:val="19"/>
-          <w:szCs w:val="19"/>
-          <w:lang w:val="en-US" w:eastAsia="en-US"/>
-        </w:rPr>
-        <w:t xml:space="preserve"> </w:t>
-      </w:r>
-      <w:r>
-        <w:rPr>
-          <w:rFonts w:ascii="Consolas" w:hAnsi="Consolas" w:cs="Consolas"/>
           <w:color w:val="A31515"/>
           <w:sz w:val="19"/>
           <w:szCs w:val="19"/>
@@ -12907,6 +13032,16 @@
         <w:rPr>
           <w:rFonts w:ascii="Consolas" w:hAnsi="Consolas" w:cs="Consolas"/>
           <w:color w:val="FF0000"/>
+          <w:sz w:val="19"/>
+          <w:szCs w:val="19"/>
+          <w:lang w:val="en-US" w:eastAsia="en-US"/>
+        </w:rPr>
+        <w:t>)</w:t>
+      </w:r>
+      <w:r>
+        <w:rPr>
+          <w:rFonts w:ascii="Consolas" w:hAnsi="Consolas" w:cs="Consolas"/>
+          <w:color w:val="000000"/>
           <w:sz w:val="19"/>
           <w:szCs w:val="19"/>
           <w:lang w:val="en-US" w:eastAsia="en-US"/>
@@ -13875,28 +14010,48 @@
           <w:szCs w:val="19"/>
           <w:lang w:val="en-US" w:eastAsia="en-US"/>
         </w:rPr>
-        <w:t>print</w:t>
+        <w:t>p</w:t>
+      </w:r>
+      <w:r>
+        <w:rPr>
+          <w:rFonts w:ascii="Consolas" w:hAnsi="Consolas" w:cs="Consolas"/>
+          <w:color w:val="000000"/>
+          <w:sz w:val="19"/>
+          <w:szCs w:val="19"/>
+          <w:lang w:val="en-US" w:eastAsia="en-US"/>
+        </w:rPr>
+        <w:t>rint</w:t>
+      </w:r>
+      <w:r>
+        <w:rPr>
+          <w:rFonts w:ascii="Consolas" w:hAnsi="Consolas" w:cs="Consolas"/>
+          <w:color w:val="000000"/>
+          <w:sz w:val="19"/>
+          <w:szCs w:val="19"/>
+          <w:lang w:val="en-US" w:eastAsia="en-US"/>
+        </w:rPr>
+        <w:t>(</w:t>
       </w:r>
       <w:proofErr w:type="gramEnd"/>
       <w:r>
         <w:rPr>
           <w:rFonts w:ascii="Consolas" w:hAnsi="Consolas" w:cs="Consolas"/>
-          <w:color w:val="000000"/>
-          <w:sz w:val="19"/>
-          <w:szCs w:val="19"/>
-          <w:lang w:val="en-US" w:eastAsia="en-US"/>
-        </w:rPr>
-        <w:t xml:space="preserve"> </w:t>
-      </w:r>
-      <w:r>
-        <w:rPr>
-          <w:rFonts w:ascii="Consolas" w:hAnsi="Consolas" w:cs="Consolas"/>
           <w:color w:val="A31515"/>
           <w:sz w:val="19"/>
           <w:szCs w:val="19"/>
           <w:lang w:val="en-US" w:eastAsia="en-US"/>
         </w:rPr>
         <w:t>'############### Sending Authentication request message to TRKD ###############'</w:t>
+      </w:r>
+      <w:r>
+        <w:rPr>
+          <w:rFonts w:ascii="Consolas" w:hAnsi="Consolas" w:cs="Consolas"/>
+          <w:color w:val="000000"/>
+          <w:sz w:val="19"/>
+          <w:szCs w:val="19"/>
+          <w:lang w:val="en-US" w:eastAsia="en-US"/>
+        </w:rPr>
+        <w:t>)</w:t>
       </w:r>
     </w:p>
     <w:p>
@@ -14201,20 +14356,20 @@
         </w:rPr>
         <w:t>print</w:t>
       </w:r>
+      <w:r>
+        <w:rPr>
+          <w:rFonts w:ascii="Consolas" w:hAnsi="Consolas" w:cs="Consolas"/>
+          <w:color w:val="000000"/>
+          <w:sz w:val="19"/>
+          <w:szCs w:val="19"/>
+          <w:lang w:val="en-US" w:eastAsia="en-US"/>
+        </w:rPr>
+        <w:t>(</w:t>
+      </w:r>
       <w:proofErr w:type="gramEnd"/>
       <w:r>
         <w:rPr>
           <w:rFonts w:ascii="Consolas" w:hAnsi="Consolas" w:cs="Consolas"/>
-          <w:color w:val="000000"/>
-          <w:sz w:val="19"/>
-          <w:szCs w:val="19"/>
-          <w:lang w:val="en-US" w:eastAsia="en-US"/>
-        </w:rPr>
-        <w:t xml:space="preserve"> </w:t>
-      </w:r>
-      <w:r>
-        <w:rPr>
-          <w:rFonts w:ascii="Consolas" w:hAnsi="Consolas" w:cs="Consolas"/>
           <w:color w:val="A31515"/>
           <w:sz w:val="19"/>
           <w:szCs w:val="19"/>
@@ -14244,6 +14399,16 @@
         </w:rPr>
         <w:t xml:space="preserve"> success'</w:t>
       </w:r>
+      <w:r>
+        <w:rPr>
+          <w:rFonts w:ascii="Consolas" w:hAnsi="Consolas" w:cs="Consolas"/>
+          <w:color w:val="000000"/>
+          <w:sz w:val="19"/>
+          <w:szCs w:val="19"/>
+          <w:lang w:val="en-US" w:eastAsia="en-US"/>
+        </w:rPr>
+        <w:t>)</w:t>
+      </w:r>
     </w:p>
     <w:p>
       <w:pPr>
@@ -14277,20 +14442,20 @@
         </w:rPr>
         <w:t>print</w:t>
       </w:r>
+      <w:r>
+        <w:rPr>
+          <w:rFonts w:ascii="Consolas" w:hAnsi="Consolas" w:cs="Consolas"/>
+          <w:color w:val="000000"/>
+          <w:sz w:val="19"/>
+          <w:szCs w:val="19"/>
+          <w:lang w:val="en-US" w:eastAsia="en-US"/>
+        </w:rPr>
+        <w:t>(</w:t>
+      </w:r>
       <w:proofErr w:type="gramEnd"/>
       <w:r>
         <w:rPr>
           <w:rFonts w:ascii="Consolas" w:hAnsi="Consolas" w:cs="Consolas"/>
-          <w:color w:val="000000"/>
-          <w:sz w:val="19"/>
-          <w:szCs w:val="19"/>
-          <w:lang w:val="en-US" w:eastAsia="en-US"/>
-        </w:rPr>
-        <w:t xml:space="preserve"> </w:t>
-      </w:r>
-      <w:r>
-        <w:rPr>
-          <w:rFonts w:ascii="Consolas" w:hAnsi="Consolas" w:cs="Consolas"/>
           <w:color w:val="A31515"/>
           <w:sz w:val="19"/>
           <w:szCs w:val="19"/>
@@ -14324,6 +14489,16 @@
         <w:rPr>
           <w:rFonts w:ascii="Consolas" w:hAnsi="Consolas" w:cs="Consolas"/>
           <w:color w:val="FF0000"/>
+          <w:sz w:val="19"/>
+          <w:szCs w:val="19"/>
+          <w:lang w:val="en-US" w:eastAsia="en-US"/>
+        </w:rPr>
+        <w:t>)</w:t>
+      </w:r>
+      <w:r>
+        <w:rPr>
+          <w:rFonts w:ascii="Consolas" w:hAnsi="Consolas" w:cs="Consolas"/>
+          <w:color w:val="000000"/>
           <w:sz w:val="19"/>
           <w:szCs w:val="19"/>
           <w:lang w:val="en-US" w:eastAsia="en-US"/>
@@ -15299,26 +15474,36 @@
         </w:rPr>
         <w:t>print</w:t>
       </w:r>
+      <w:r>
+        <w:rPr>
+          <w:rFonts w:ascii="Consolas" w:hAnsi="Consolas" w:cs="Consolas"/>
+          <w:color w:val="000000"/>
+          <w:sz w:val="19"/>
+          <w:szCs w:val="19"/>
+          <w:lang w:val="en-US" w:eastAsia="en-US"/>
+        </w:rPr>
+        <w:t>(</w:t>
+      </w:r>
       <w:proofErr w:type="gramEnd"/>
       <w:r>
         <w:rPr>
           <w:rFonts w:ascii="Consolas" w:hAnsi="Consolas" w:cs="Consolas"/>
-          <w:color w:val="000000"/>
-          <w:sz w:val="19"/>
-          <w:szCs w:val="19"/>
-          <w:lang w:val="en-US" w:eastAsia="en-US"/>
-        </w:rPr>
-        <w:t xml:space="preserve"> </w:t>
-      </w:r>
-      <w:r>
-        <w:rPr>
-          <w:rFonts w:ascii="Consolas" w:hAnsi="Consolas" w:cs="Consolas"/>
           <w:color w:val="A31515"/>
           <w:sz w:val="19"/>
           <w:szCs w:val="19"/>
           <w:lang w:val="en-US" w:eastAsia="en-US"/>
         </w:rPr>
         <w:t>'############### Sending Quote request message to TRKD ###############'</w:t>
+      </w:r>
+      <w:r>
+        <w:rPr>
+          <w:rFonts w:ascii="Consolas" w:hAnsi="Consolas" w:cs="Consolas"/>
+          <w:color w:val="000000"/>
+          <w:sz w:val="19"/>
+          <w:szCs w:val="19"/>
+          <w:lang w:val="en-US" w:eastAsia="en-US"/>
+        </w:rPr>
+        <w:t>)</w:t>
       </w:r>
     </w:p>
     <w:p>
@@ -15613,20 +15798,20 @@
         </w:rPr>
         <w:t>print</w:t>
       </w:r>
+      <w:r>
+        <w:rPr>
+          <w:rFonts w:ascii="Consolas" w:hAnsi="Consolas" w:cs="Consolas"/>
+          <w:color w:val="000000"/>
+          <w:sz w:val="19"/>
+          <w:szCs w:val="19"/>
+          <w:lang w:val="en-US" w:eastAsia="en-US"/>
+        </w:rPr>
+        <w:t>(</w:t>
+      </w:r>
       <w:proofErr w:type="gramEnd"/>
       <w:r>
         <w:rPr>
           <w:rFonts w:ascii="Consolas" w:hAnsi="Consolas" w:cs="Consolas"/>
-          <w:color w:val="000000"/>
-          <w:sz w:val="19"/>
-          <w:szCs w:val="19"/>
-          <w:lang w:val="en-US" w:eastAsia="en-US"/>
-        </w:rPr>
-        <w:t xml:space="preserve"> </w:t>
-      </w:r>
-      <w:r>
-        <w:rPr>
-          <w:rFonts w:ascii="Consolas" w:hAnsi="Consolas" w:cs="Consolas"/>
           <w:color w:val="A31515"/>
           <w:sz w:val="19"/>
           <w:szCs w:val="19"/>
@@ -15634,6 +15819,16 @@
         </w:rPr>
         <w:t>'Quote response message: '</w:t>
       </w:r>
+      <w:r>
+        <w:rPr>
+          <w:rFonts w:ascii="Consolas" w:hAnsi="Consolas" w:cs="Consolas"/>
+          <w:color w:val="000000"/>
+          <w:sz w:val="19"/>
+          <w:szCs w:val="19"/>
+          <w:lang w:val="en-US" w:eastAsia="en-US"/>
+        </w:rPr>
+        <w:t>)</w:t>
+      </w:r>
     </w:p>
     <w:p>
       <w:pPr>
@@ -15665,8 +15860,9 @@
           <w:szCs w:val="19"/>
           <w:lang w:val="en-US" w:eastAsia="en-US"/>
         </w:rPr>
-        <w:t>print</w:t>
-      </w:r>
+        <w:t>print(</w:t>
+      </w:r>
+      <w:proofErr w:type="spellStart"/>
       <w:proofErr w:type="gramEnd"/>
       <w:r>
         <w:rPr>
@@ -15676,17 +15872,6 @@
           <w:szCs w:val="19"/>
           <w:lang w:val="en-US" w:eastAsia="en-US"/>
         </w:rPr>
-        <w:t xml:space="preserve"> </w:t>
-      </w:r>
-      <w:proofErr w:type="spellStart"/>
-      <w:r>
-        <w:rPr>
-          <w:rFonts w:ascii="Consolas" w:hAnsi="Consolas" w:cs="Consolas"/>
-          <w:color w:val="000000"/>
-          <w:sz w:val="19"/>
-          <w:szCs w:val="19"/>
-          <w:lang w:val="en-US" w:eastAsia="en-US"/>
-        </w:rPr>
         <w:t>quoteResult.json</w:t>
       </w:r>
       <w:proofErr w:type="spellEnd"/>
@@ -15699,6 +15884,16 @@
           <w:lang w:val="en-US" w:eastAsia="en-US"/>
         </w:rPr>
         <w:t>()</w:t>
+      </w:r>
+      <w:r>
+        <w:rPr>
+          <w:rFonts w:ascii="Consolas" w:hAnsi="Consolas" w:cs="Consolas"/>
+          <w:color w:val="000000"/>
+          <w:sz w:val="19"/>
+          <w:szCs w:val="19"/>
+          <w:lang w:val="en-US" w:eastAsia="en-US"/>
+        </w:rPr>
+        <w:t>)</w:t>
       </w:r>
     </w:p>
     <w:p>
@@ -15953,18 +16148,16 @@
         </w:rPr>
         <w:t xml:space="preserve"> = </w:t>
       </w:r>
-      <w:proofErr w:type="spellStart"/>
-      <w:r>
-        <w:rPr>
-          <w:rFonts w:ascii="Consolas" w:hAnsi="Consolas" w:cs="Consolas"/>
-          <w:color w:val="000000"/>
-          <w:sz w:val="19"/>
-          <w:szCs w:val="19"/>
-          <w:lang w:val="en-US" w:eastAsia="en-US"/>
-        </w:rPr>
-        <w:t>raw_input</w:t>
-      </w:r>
-      <w:proofErr w:type="spellEnd"/>
+      <w:r>
+        <w:rPr>
+          <w:rFonts w:ascii="Consolas" w:hAnsi="Consolas" w:cs="Consolas"/>
+          <w:color w:val="000000"/>
+          <w:sz w:val="19"/>
+          <w:szCs w:val="19"/>
+          <w:lang w:val="en-US" w:eastAsia="en-US"/>
+        </w:rPr>
+        <w:t>input</w:t>
+      </w:r>
       <w:r>
         <w:rPr>
           <w:rFonts w:ascii="Consolas" w:hAnsi="Consolas" w:cs="Consolas"/>
@@ -16041,18 +16234,16 @@
         </w:rPr>
         <w:t xml:space="preserve"> = </w:t>
       </w:r>
-      <w:proofErr w:type="spellStart"/>
-      <w:r>
-        <w:rPr>
-          <w:rFonts w:ascii="Consolas" w:hAnsi="Consolas" w:cs="Consolas"/>
-          <w:color w:val="000000"/>
-          <w:sz w:val="19"/>
-          <w:szCs w:val="19"/>
-          <w:lang w:val="en-US" w:eastAsia="en-US"/>
-        </w:rPr>
-        <w:t>raw_input</w:t>
-      </w:r>
-      <w:proofErr w:type="spellEnd"/>
+      <w:r>
+        <w:rPr>
+          <w:rFonts w:ascii="Consolas" w:hAnsi="Consolas" w:cs="Consolas"/>
+          <w:color w:val="000000"/>
+          <w:sz w:val="19"/>
+          <w:szCs w:val="19"/>
+          <w:lang w:val="en-US" w:eastAsia="en-US"/>
+        </w:rPr>
+        <w:t>input</w:t>
+      </w:r>
       <w:r>
         <w:rPr>
           <w:rFonts w:ascii="Consolas" w:hAnsi="Consolas" w:cs="Consolas"/>
@@ -18136,11 +18327,6 @@
       <w:r>
         <w:t xml:space="preserve"> subscription.</w:t>
       </w:r>
-    </w:p>
-    <w:p>
-      <w:pPr>
-        <w:pStyle w:val="BodyText"/>
-      </w:pPr>
     </w:p>
     <w:p>
       <w:pPr>
@@ -23312,7 +23498,7 @@
 </file>
 
 <file path=customXml/itemProps4.xml><?xml version="1.0" encoding="utf-8"?>
-<ds:datastoreItem xmlns:ds="http://schemas.openxmlformats.org/officeDocument/2006/customXml" ds:itemID="{E8C576B3-3AAF-4CF3-9AF1-C1B55BDF031B}">
+<ds:datastoreItem xmlns:ds="http://schemas.openxmlformats.org/officeDocument/2006/customXml" ds:itemID="{89E57F93-C1E1-4293-B85A-7E15E75930B5}">
   <ds:schemaRefs>
     <ds:schemaRef ds:uri="http://schemas.openxmlformats.org/officeDocument/2006/bibliography"/>
   </ds:schemaRefs>

</xml_diff>